<commit_message>
Update resume and index files
</commit_message>
<xml_diff>
--- a/static/AndrewEllison_SeniorDirectorEnterpriseData_Resume.docx
+++ b/static/AndrewEllison_SeniorDirectorEnterpriseData_Resume.docx
@@ -72,16 +72,84 @@
           <w:kern w:val="0"/>
           <w14:ligatures w14:val="none"/>
         </w:rPr>
-        <w:t xml:space="preserve"> | </w:t>
+        <w:t xml:space="preserve"> |</w:t>
+      </w:r>
+      <w:r>
+        <w:rPr>
+          <w:rFonts w:ascii="Calibri" w:eastAsia="Times New Roman" w:hAnsi="Calibri" w:cs="Calibri"/>
+          <w:kern w:val="0"/>
+          <w14:ligatures w14:val="none"/>
+        </w:rPr>
+        <w:t xml:space="preserve"> </w:t>
       </w:r>
       <w:hyperlink r:id="rId7" w:history="1">
         <w:r>
           <w:rPr>
             <w:rStyle w:val="Hyperlink"/>
+            <w:rFonts w:ascii="Calibri" w:eastAsia="Times New Roman" w:hAnsi="Calibri" w:cs="Calibri"/>
+            <w:kern w:val="0"/>
+            <w14:ligatures w14:val="none"/>
           </w:rPr>
-          <w:t>linkedin.com/in/andrew-ellison-44545815</w:t>
+          <w:t>Webs</w:t>
+        </w:r>
+        <w:r>
+          <w:rPr>
+            <w:rStyle w:val="Hyperlink"/>
+            <w:rFonts w:ascii="Calibri" w:eastAsia="Times New Roman" w:hAnsi="Calibri" w:cs="Calibri"/>
+            <w:kern w:val="0"/>
+            <w14:ligatures w14:val="none"/>
+          </w:rPr>
+          <w:t>i</w:t>
+        </w:r>
+        <w:r>
+          <w:rPr>
+            <w:rStyle w:val="Hyperlink"/>
+            <w:rFonts w:ascii="Calibri" w:eastAsia="Times New Roman" w:hAnsi="Calibri" w:cs="Calibri"/>
+            <w:kern w:val="0"/>
+            <w14:ligatures w14:val="none"/>
+          </w:rPr>
+          <w:t>te</w:t>
         </w:r>
       </w:hyperlink>
+      <w:r>
+        <w:rPr>
+          <w:rFonts w:ascii="Calibri" w:eastAsia="Times New Roman" w:hAnsi="Calibri" w:cs="Calibri"/>
+          <w:kern w:val="0"/>
+          <w14:ligatures w14:val="none"/>
+        </w:rPr>
+        <w:t xml:space="preserve"> </w:t>
+      </w:r>
+      <w:r>
+        <w:rPr>
+          <w:rFonts w:ascii="Calibri" w:eastAsia="Times New Roman" w:hAnsi="Calibri" w:cs="Calibri"/>
+          <w:kern w:val="0"/>
+          <w14:ligatures w14:val="none"/>
+        </w:rPr>
+        <w:t xml:space="preserve">| </w:t>
+      </w:r>
+      <w:hyperlink r:id="rId8" w:history="1">
+        <w:r>
+          <w:rPr>
+            <w:rStyle w:val="Hyperlink"/>
+          </w:rPr>
+          <w:t>Link</w:t>
+        </w:r>
+        <w:r>
+          <w:rPr>
+            <w:rStyle w:val="Hyperlink"/>
+          </w:rPr>
+          <w:t>e</w:t>
+        </w:r>
+        <w:r>
+          <w:rPr>
+            <w:rStyle w:val="Hyperlink"/>
+          </w:rPr>
+          <w:t>dIn</w:t>
+        </w:r>
+      </w:hyperlink>
+      <w:r>
+        <w:t xml:space="preserve"> </w:t>
+      </w:r>
     </w:p>
     <w:p>
       <w:pPr>
@@ -1855,7 +1923,29 @@
           <w:szCs w:val="23"/>
           <w14:ligatures w14:val="none"/>
         </w:rPr>
-        <w:t>Enterprise data architecture, DataOps, CI/CD</w:t>
+        <w:t xml:space="preserve">Enterprise data architecture, </w:t>
+      </w:r>
+      <w:proofErr w:type="spellStart"/>
+      <w:r>
+        <w:rPr>
+          <w:rFonts w:ascii="Calibri" w:eastAsia="Times New Roman" w:hAnsi="Calibri" w:cs="Calibri"/>
+          <w:kern w:val="0"/>
+          <w:sz w:val="23"/>
+          <w:szCs w:val="23"/>
+          <w14:ligatures w14:val="none"/>
+        </w:rPr>
+        <w:t>DataOps</w:t>
+      </w:r>
+      <w:proofErr w:type="spellEnd"/>
+      <w:r>
+        <w:rPr>
+          <w:rFonts w:ascii="Calibri" w:eastAsia="Times New Roman" w:hAnsi="Calibri" w:cs="Calibri"/>
+          <w:kern w:val="0"/>
+          <w:sz w:val="23"/>
+          <w:szCs w:val="23"/>
+          <w14:ligatures w14:val="none"/>
+        </w:rPr>
+        <w:t>, CI/CD</w:t>
       </w:r>
     </w:p>
     <w:p>
@@ -7707,6 +7797,18 @@
       <w14:ligatures w14:val="none"/>
     </w:rPr>
   </w:style>
+  <w:style w:type="character" w:styleId="FollowedHyperlink">
+    <w:name w:val="FollowedHyperlink"/>
+    <w:basedOn w:val="DefaultParagraphFont"/>
+    <w:uiPriority w:val="99"/>
+    <w:semiHidden/>
+    <w:unhideWhenUsed/>
+    <w:rsid w:val="00822D7C"/>
+    <w:rPr>
+      <w:color w:val="96607D" w:themeColor="followedHyperlink"/>
+      <w:u w:val="single"/>
+    </w:rPr>
+  </w:style>
 </w:styles>
 </file>
 

</xml_diff>